<commit_message>
bookmarks and JVM learning
</commit_message>
<xml_diff>
--- a/JVM_Learning.docx
+++ b/JVM_Learning.docx
@@ -888,33 +888,22 @@
         <w:rPr>
           <w:rFonts w:hint="eastAsia"/>
         </w:rPr>
-        <w:t>由于程序计数器、虚拟机栈、本地方法栈3个区域随线程生灭（内存分配基本在编译期就确定），这几个区域不需要多考虑垃圾回收，随着方法结束或线程结束，内存自然回收。</w:t>
-      </w:r>
-    </w:p>
-    <w:p>
-      <w:pPr>
-        <w:ind w:firstLine="720"/>
-      </w:pPr>
-      <w:r>
-        <w:rPr>
-          <w:rFonts w:hint="eastAsia"/>
-        </w:rPr>
-        <w:t>堆和方法区</w:t>
-      </w:r>
-      <w:r>
-        <w:rPr>
-          <w:rFonts w:hint="eastAsia"/>
-        </w:rPr>
-        <w:t>中</w:t>
+        <w:t>由于程序计数器、虚拟机栈、本地方法栈3个区域随线程生灭（内存分配基本在编译期就确定），这几个区域不需要多考虑垃圾回收，</w:t>
+      </w:r>
+      <w:r>
+        <w:rPr>
+          <w:rFonts w:hint="eastAsia"/>
+        </w:rPr>
+        <w:t>栈帧随着方法的进入和退出做入栈和出栈操作，实现了自动的内存清理，因此，我们的内存垃圾回收主要集中于 java 堆和方法区中，在程序运行期间，这部分内存的分配和使用都是动态的</w:t>
+      </w:r>
+      <w:r>
+        <w:rPr>
+          <w:rFonts w:hint="eastAsia"/>
+        </w:rPr>
+        <w:t>。</w:t>
       </w:r>
       <w:bookmarkStart w:id="0" w:name="_GoBack"/>
       <w:bookmarkEnd w:id="0"/>
-    </w:p>
-    <w:p>
-      <w:pPr>
-        <w:ind w:firstLine="360"/>
-        <w:jc w:val="left"/>
-      </w:pPr>
     </w:p>
     <w:sectPr>
       <w:pgSz w:w="11906" w:h="16838"/>

</xml_diff>